<commit_message>
Big chances in the project
</commit_message>
<xml_diff>
--- a/Afsprakingen & Evaluatieformulier/85866_PhilipKlok_ExPVB25604_B1-K1-2_ExE_Pog1_IC.docx
+++ b/Afsprakingen & Evaluatieformulier/85866_PhilipKlok_ExPVB25604_B1-K1-2_ExE_Pog1_IC.docx
@@ -1,6 +1,6 @@
 
 <file path=word/document.xml><?xml version="1.0" encoding="utf-8"?>
-<w:document xmlns:wpc="http://schemas.microsoft.com/office/word/2010/wordprocessingCanvas" xmlns:cx="http://schemas.microsoft.com/office/drawing/2014/chartex" xmlns:cx1="http://schemas.microsoft.com/office/drawing/2015/9/8/chartex" xmlns:cx2="http://schemas.microsoft.com/office/drawing/2015/10/21/chartex" xmlns:cx3="http://schemas.microsoft.com/office/drawing/2016/5/9/chartex" xmlns:cx4="http://schemas.microsoft.com/office/drawing/2016/5/10/chartex" xmlns:cx5="http://schemas.microsoft.com/office/drawing/2016/5/11/chartex" xmlns:cx6="http://schemas.microsoft.com/office/drawing/2016/5/12/chartex" xmlns:cx7="http://schemas.microsoft.com/office/drawing/2016/5/13/chartex" xmlns:cx8="http://schemas.microsoft.com/office/drawing/2016/5/14/chartex" xmlns:mc="http://schemas.openxmlformats.org/markup-compatibility/2006" xmlns:aink="http://schemas.microsoft.com/office/drawing/2016/ink" xmlns:am3d="http://schemas.microsoft.com/office/drawing/2017/model3d" xmlns:o="urn:schemas-microsoft-com:office:office" xmlns:r="http://schemas.openxmlformats.org/officeDocument/2006/relationships" xmlns:m="http://schemas.openxmlformats.org/officeDocument/2006/math" xmlns:v="urn:schemas-microsoft-com:vml" xmlns:wp14="http://schemas.microsoft.com/office/word/2010/wordprocessingDrawing" xmlns:wp="http://schemas.openxmlformats.org/drawingml/2006/wordprocessingDrawing" xmlns:w10="urn:schemas-microsoft-com:office:word" xmlns:w="http://schemas.openxmlformats.org/wordprocessingml/2006/main" xmlns:w14="http://schemas.microsoft.com/office/word/2010/wordml" xmlns:w15="http://schemas.microsoft.com/office/word/2012/wordml" xmlns:w16cex="http://schemas.microsoft.com/office/word/2018/wordml/cex" xmlns:w16cid="http://schemas.microsoft.com/office/word/2016/wordml/cid" xmlns:w16="http://schemas.microsoft.com/office/word/2018/wordml" xmlns:w16sdtdh="http://schemas.microsoft.com/office/word/2020/wordml/sdtdatahash" xmlns:w16se="http://schemas.microsoft.com/office/word/2015/wordml/symex" xmlns:wpg="http://schemas.microsoft.com/office/word/2010/wordprocessingGroup" xmlns:wpi="http://schemas.microsoft.com/office/word/2010/wordprocessingInk" xmlns:wne="http://schemas.microsoft.com/office/word/2006/wordml" xmlns:wps="http://schemas.microsoft.com/office/word/2010/wordprocessingShape" mc:Ignorable="w14 w15 w16se w16cid w16 w16cex w16sdtdh wp14">
+<w:document xmlns:wpc="http://schemas.microsoft.com/office/word/2010/wordprocessingCanvas" xmlns:cx="http://schemas.microsoft.com/office/drawing/2014/chartex" xmlns:cx1="http://schemas.microsoft.com/office/drawing/2015/9/8/chartex" xmlns:cx2="http://schemas.microsoft.com/office/drawing/2015/10/21/chartex" xmlns:cx3="http://schemas.microsoft.com/office/drawing/2016/5/9/chartex" xmlns:cx4="http://schemas.microsoft.com/office/drawing/2016/5/10/chartex" xmlns:cx5="http://schemas.microsoft.com/office/drawing/2016/5/11/chartex" xmlns:cx6="http://schemas.microsoft.com/office/drawing/2016/5/12/chartex" xmlns:cx7="http://schemas.microsoft.com/office/drawing/2016/5/13/chartex" xmlns:cx8="http://schemas.microsoft.com/office/drawing/2016/5/14/chartex" xmlns:mc="http://schemas.openxmlformats.org/markup-compatibility/2006" xmlns:aink="http://schemas.microsoft.com/office/drawing/2016/ink" xmlns:am3d="http://schemas.microsoft.com/office/drawing/2017/model3d" xmlns:o="urn:schemas-microsoft-com:office:office" xmlns:oel="http://schemas.microsoft.com/office/2019/extlst" xmlns:r="http://schemas.openxmlformats.org/officeDocument/2006/relationships" xmlns:m="http://schemas.openxmlformats.org/officeDocument/2006/math" xmlns:v="urn:schemas-microsoft-com:vml" xmlns:wp14="http://schemas.microsoft.com/office/word/2010/wordprocessingDrawing" xmlns:wp="http://schemas.openxmlformats.org/drawingml/2006/wordprocessingDrawing" xmlns:w10="urn:schemas-microsoft-com:office:word" xmlns:w="http://schemas.openxmlformats.org/wordprocessingml/2006/main" xmlns:w14="http://schemas.microsoft.com/office/word/2010/wordml" xmlns:w15="http://schemas.microsoft.com/office/word/2012/wordml" xmlns:w16cex="http://schemas.microsoft.com/office/word/2018/wordml/cex" xmlns:w16cid="http://schemas.microsoft.com/office/word/2016/wordml/cid" xmlns:w16="http://schemas.microsoft.com/office/word/2018/wordml" xmlns:w16du="http://schemas.microsoft.com/office/word/2023/wordml/word16du" xmlns:w16sdtdh="http://schemas.microsoft.com/office/word/2020/wordml/sdtdatahash" xmlns:w16se="http://schemas.microsoft.com/office/word/2015/wordml/symex" xmlns:wpg="http://schemas.microsoft.com/office/word/2010/wordprocessingGroup" xmlns:wpi="http://schemas.microsoft.com/office/word/2010/wordprocessingInk" xmlns:wne="http://schemas.microsoft.com/office/word/2006/wordml" xmlns:wps="http://schemas.microsoft.com/office/word/2010/wordprocessingShape" mc:Ignorable="w14 w15 w16se w16cid w16 w16cex w16sdtdh wp14">
   <w:body>
     <w:p>
       <w:pPr>
@@ -284,6 +284,9 @@
             <w:pPr>
               <w:spacing w:after="0"/>
             </w:pPr>
+            <w:r>
+              <w:t>ROC Ter AA</w:t>
+            </w:r>
           </w:p>
         </w:tc>
       </w:tr>
@@ -311,6 +314,9 @@
             <w:pPr>
               <w:spacing w:after="0"/>
             </w:pPr>
+            <w:r>
+              <w:t>Philip Klok</w:t>
+            </w:r>
           </w:p>
         </w:tc>
       </w:tr>
@@ -495,17 +501,12 @@
       <w:pPr>
         <w:spacing w:after="0"/>
       </w:pPr>
+    </w:p>
+    <w:p>
+      <w:pPr>
+        <w:spacing w:after="0"/>
+      </w:pPr>
       <w:r>
-        <w:lastRenderedPageBreak/>
-        <w:br w:type="page"/>
-      </w:r>
-    </w:p>
-    <w:p>
-      <w:pPr>
-        <w:spacing w:after="0"/>
-      </w:pPr>
-      <w:r>
-        <w:lastRenderedPageBreak/>
         <w:t xml:space="preserve">U kunt dit formulier mailen naar </w:t>
       </w:r>
       <w:hyperlink r:id="rId10" w:history="1">
@@ -572,14 +573,14 @@
             <w:pPr>
               <w:spacing w:after="0"/>
               <w:rPr>
-                <w:i/>
-              </w:rPr>
-            </w:pPr>
-            <w:r>
-              <w:rPr>
-                <w:i/>
-              </w:rPr>
-              <w:t>[Bijvoorbeeld: omvang en complexiteit van de referentieopdrachten, aansluiting van de geleverde examenopdrachten op de beroepspraktijk, actualiteit]</w:t>
+                <w:iCs/>
+              </w:rPr>
+            </w:pPr>
+            <w:r>
+              <w:rPr>
+                <w:iCs/>
+              </w:rPr>
+              <w:t>Over de examenafspraken kan ik er eigenlijk niet veel over zeggen, best wel goed uitgelegd wat je moet invullen.</w:t>
             </w:r>
           </w:p>
           <w:p>
@@ -675,21 +676,10 @@
           <w:p>
             <w:pPr>
               <w:spacing w:after="0"/>
-              <w:rPr>
-                <w:i/>
-              </w:rPr>
-            </w:pPr>
-            <w:r>
-              <w:rPr>
-                <w:i/>
-              </w:rPr>
-              <w:t>[Bijvoorbeeld: de (cruciale) criteria, de beheersingsniveaus, de cesuur]</w:t>
-            </w:r>
-          </w:p>
-          <w:p>
-            <w:pPr>
-              <w:spacing w:after="0"/>
-            </w:pPr>
+            </w:pPr>
+            <w:r>
+              <w:t xml:space="preserve">Duidelijke informatie wat je moet maken, wat je punt wordt is erg fijn om te zien.  </w:t>
+            </w:r>
           </w:p>
           <w:p>
             <w:pPr>
@@ -815,7 +805,7 @@
             <w:pPr>
               <w:spacing w:after="0"/>
               <w:rPr>
-                <w:i/>
+                <w:iCs/>
               </w:rPr>
             </w:pPr>
           </w:p>
@@ -1096,7 +1086,7 @@
 </file>
 
 <file path=word/endnotes.xml><?xml version="1.0" encoding="utf-8"?>
-<w:endnotes xmlns:wpc="http://schemas.microsoft.com/office/word/2010/wordprocessingCanvas" xmlns:cx="http://schemas.microsoft.com/office/drawing/2014/chartex" xmlns:cx1="http://schemas.microsoft.com/office/drawing/2015/9/8/chartex" xmlns:cx2="http://schemas.microsoft.com/office/drawing/2015/10/21/chartex" xmlns:cx3="http://schemas.microsoft.com/office/drawing/2016/5/9/chartex" xmlns:cx4="http://schemas.microsoft.com/office/drawing/2016/5/10/chartex" xmlns:cx5="http://schemas.microsoft.com/office/drawing/2016/5/11/chartex" xmlns:cx6="http://schemas.microsoft.com/office/drawing/2016/5/12/chartex" xmlns:cx7="http://schemas.microsoft.com/office/drawing/2016/5/13/chartex" xmlns:cx8="http://schemas.microsoft.com/office/drawing/2016/5/14/chartex" xmlns:mc="http://schemas.openxmlformats.org/markup-compatibility/2006" xmlns:aink="http://schemas.microsoft.com/office/drawing/2016/ink" xmlns:am3d="http://schemas.microsoft.com/office/drawing/2017/model3d" xmlns:o="urn:schemas-microsoft-com:office:office" xmlns:r="http://schemas.openxmlformats.org/officeDocument/2006/relationships" xmlns:m="http://schemas.openxmlformats.org/officeDocument/2006/math" xmlns:v="urn:schemas-microsoft-com:vml" xmlns:wp14="http://schemas.microsoft.com/office/word/2010/wordprocessingDrawing" xmlns:wp="http://schemas.openxmlformats.org/drawingml/2006/wordprocessingDrawing" xmlns:w10="urn:schemas-microsoft-com:office:word" xmlns:w="http://schemas.openxmlformats.org/wordprocessingml/2006/main" xmlns:w14="http://schemas.microsoft.com/office/word/2010/wordml" xmlns:w15="http://schemas.microsoft.com/office/word/2012/wordml" xmlns:w16cex="http://schemas.microsoft.com/office/word/2018/wordml/cex" xmlns:w16cid="http://schemas.microsoft.com/office/word/2016/wordml/cid" xmlns:w16="http://schemas.microsoft.com/office/word/2018/wordml" xmlns:w16sdtdh="http://schemas.microsoft.com/office/word/2020/wordml/sdtdatahash" xmlns:w16se="http://schemas.microsoft.com/office/word/2015/wordml/symex" xmlns:wpg="http://schemas.microsoft.com/office/word/2010/wordprocessingGroup" xmlns:wpi="http://schemas.microsoft.com/office/word/2010/wordprocessingInk" xmlns:wne="http://schemas.microsoft.com/office/word/2006/wordml" xmlns:wps="http://schemas.microsoft.com/office/word/2010/wordprocessingShape" mc:Ignorable="w14 w15 w16se w16cid w16 w16cex w16sdtdh wp14">
+<w:endnotes xmlns:wpc="http://schemas.microsoft.com/office/word/2010/wordprocessingCanvas" xmlns:cx="http://schemas.microsoft.com/office/drawing/2014/chartex" xmlns:cx1="http://schemas.microsoft.com/office/drawing/2015/9/8/chartex" xmlns:cx2="http://schemas.microsoft.com/office/drawing/2015/10/21/chartex" xmlns:cx3="http://schemas.microsoft.com/office/drawing/2016/5/9/chartex" xmlns:cx4="http://schemas.microsoft.com/office/drawing/2016/5/10/chartex" xmlns:cx5="http://schemas.microsoft.com/office/drawing/2016/5/11/chartex" xmlns:cx6="http://schemas.microsoft.com/office/drawing/2016/5/12/chartex" xmlns:cx7="http://schemas.microsoft.com/office/drawing/2016/5/13/chartex" xmlns:cx8="http://schemas.microsoft.com/office/drawing/2016/5/14/chartex" xmlns:mc="http://schemas.openxmlformats.org/markup-compatibility/2006" xmlns:aink="http://schemas.microsoft.com/office/drawing/2016/ink" xmlns:am3d="http://schemas.microsoft.com/office/drawing/2017/model3d" xmlns:o="urn:schemas-microsoft-com:office:office" xmlns:oel="http://schemas.microsoft.com/office/2019/extlst" xmlns:r="http://schemas.openxmlformats.org/officeDocument/2006/relationships" xmlns:m="http://schemas.openxmlformats.org/officeDocument/2006/math" xmlns:v="urn:schemas-microsoft-com:vml" xmlns:wp14="http://schemas.microsoft.com/office/word/2010/wordprocessingDrawing" xmlns:wp="http://schemas.openxmlformats.org/drawingml/2006/wordprocessingDrawing" xmlns:w10="urn:schemas-microsoft-com:office:word" xmlns:w="http://schemas.openxmlformats.org/wordprocessingml/2006/main" xmlns:w14="http://schemas.microsoft.com/office/word/2010/wordml" xmlns:w15="http://schemas.microsoft.com/office/word/2012/wordml" xmlns:w16cex="http://schemas.microsoft.com/office/word/2018/wordml/cex" xmlns:w16cid="http://schemas.microsoft.com/office/word/2016/wordml/cid" xmlns:w16="http://schemas.microsoft.com/office/word/2018/wordml" xmlns:w16du="http://schemas.microsoft.com/office/word/2023/wordml/word16du" xmlns:w16sdtdh="http://schemas.microsoft.com/office/word/2020/wordml/sdtdatahash" xmlns:w16se="http://schemas.microsoft.com/office/word/2015/wordml/symex" xmlns:wpg="http://schemas.microsoft.com/office/word/2010/wordprocessingGroup" xmlns:wpi="http://schemas.microsoft.com/office/word/2010/wordprocessingInk" xmlns:wne="http://schemas.microsoft.com/office/word/2006/wordml" xmlns:wps="http://schemas.microsoft.com/office/word/2010/wordprocessingShape" mc:Ignorable="w14 w15 w16se w16cid w16 w16cex w16sdtdh wp14">
   <w:endnote w:type="separator" w:id="-1">
     <w:p>
       <w:pPr>
@@ -1121,7 +1111,7 @@
 </file>
 
 <file path=word/footer1.xml><?xml version="1.0" encoding="utf-8"?>
-<w:ftr xmlns:wpc="http://schemas.microsoft.com/office/word/2010/wordprocessingCanvas" xmlns:cx="http://schemas.microsoft.com/office/drawing/2014/chartex" xmlns:cx1="http://schemas.microsoft.com/office/drawing/2015/9/8/chartex" xmlns:cx2="http://schemas.microsoft.com/office/drawing/2015/10/21/chartex" xmlns:cx3="http://schemas.microsoft.com/office/drawing/2016/5/9/chartex" xmlns:cx4="http://schemas.microsoft.com/office/drawing/2016/5/10/chartex" xmlns:cx5="http://schemas.microsoft.com/office/drawing/2016/5/11/chartex" xmlns:cx6="http://schemas.microsoft.com/office/drawing/2016/5/12/chartex" xmlns:cx7="http://schemas.microsoft.com/office/drawing/2016/5/13/chartex" xmlns:cx8="http://schemas.microsoft.com/office/drawing/2016/5/14/chartex" xmlns:mc="http://schemas.openxmlformats.org/markup-compatibility/2006" xmlns:aink="http://schemas.microsoft.com/office/drawing/2016/ink" xmlns:am3d="http://schemas.microsoft.com/office/drawing/2017/model3d" xmlns:o="urn:schemas-microsoft-com:office:office" xmlns:r="http://schemas.openxmlformats.org/officeDocument/2006/relationships" xmlns:m="http://schemas.openxmlformats.org/officeDocument/2006/math" xmlns:v="urn:schemas-microsoft-com:vml" xmlns:wp14="http://schemas.microsoft.com/office/word/2010/wordprocessingDrawing" xmlns:wp="http://schemas.openxmlformats.org/drawingml/2006/wordprocessingDrawing" xmlns:w10="urn:schemas-microsoft-com:office:word" xmlns:w="http://schemas.openxmlformats.org/wordprocessingml/2006/main" xmlns:w14="http://schemas.microsoft.com/office/word/2010/wordml" xmlns:w15="http://schemas.microsoft.com/office/word/2012/wordml" xmlns:w16cex="http://schemas.microsoft.com/office/word/2018/wordml/cex" xmlns:w16cid="http://schemas.microsoft.com/office/word/2016/wordml/cid" xmlns:w16="http://schemas.microsoft.com/office/word/2018/wordml" xmlns:w16sdtdh="http://schemas.microsoft.com/office/word/2020/wordml/sdtdatahash" xmlns:w16se="http://schemas.microsoft.com/office/word/2015/wordml/symex" xmlns:wpg="http://schemas.microsoft.com/office/word/2010/wordprocessingGroup" xmlns:wpi="http://schemas.microsoft.com/office/word/2010/wordprocessingInk" xmlns:wne="http://schemas.microsoft.com/office/word/2006/wordml" xmlns:wps="http://schemas.microsoft.com/office/word/2010/wordprocessingShape" mc:Ignorable="w14 w15 w16se w16cid w16 w16cex w16sdtdh wp14">
+<w:ftr xmlns:wpc="http://schemas.microsoft.com/office/word/2010/wordprocessingCanvas" xmlns:cx="http://schemas.microsoft.com/office/drawing/2014/chartex" xmlns:cx1="http://schemas.microsoft.com/office/drawing/2015/9/8/chartex" xmlns:cx2="http://schemas.microsoft.com/office/drawing/2015/10/21/chartex" xmlns:cx3="http://schemas.microsoft.com/office/drawing/2016/5/9/chartex" xmlns:cx4="http://schemas.microsoft.com/office/drawing/2016/5/10/chartex" xmlns:cx5="http://schemas.microsoft.com/office/drawing/2016/5/11/chartex" xmlns:cx6="http://schemas.microsoft.com/office/drawing/2016/5/12/chartex" xmlns:cx7="http://schemas.microsoft.com/office/drawing/2016/5/13/chartex" xmlns:cx8="http://schemas.microsoft.com/office/drawing/2016/5/14/chartex" xmlns:mc="http://schemas.openxmlformats.org/markup-compatibility/2006" xmlns:aink="http://schemas.microsoft.com/office/drawing/2016/ink" xmlns:am3d="http://schemas.microsoft.com/office/drawing/2017/model3d" xmlns:o="urn:schemas-microsoft-com:office:office" xmlns:oel="http://schemas.microsoft.com/office/2019/extlst" xmlns:r="http://schemas.openxmlformats.org/officeDocument/2006/relationships" xmlns:m="http://schemas.openxmlformats.org/officeDocument/2006/math" xmlns:v="urn:schemas-microsoft-com:vml" xmlns:wp14="http://schemas.microsoft.com/office/word/2010/wordprocessingDrawing" xmlns:wp="http://schemas.openxmlformats.org/drawingml/2006/wordprocessingDrawing" xmlns:w10="urn:schemas-microsoft-com:office:word" xmlns:w="http://schemas.openxmlformats.org/wordprocessingml/2006/main" xmlns:w14="http://schemas.microsoft.com/office/word/2010/wordml" xmlns:w15="http://schemas.microsoft.com/office/word/2012/wordml" xmlns:w16cex="http://schemas.microsoft.com/office/word/2018/wordml/cex" xmlns:w16cid="http://schemas.microsoft.com/office/word/2016/wordml/cid" xmlns:w16="http://schemas.microsoft.com/office/word/2018/wordml" xmlns:w16du="http://schemas.microsoft.com/office/word/2023/wordml/word16du" xmlns:w16sdtdh="http://schemas.microsoft.com/office/word/2020/wordml/sdtdatahash" xmlns:w16se="http://schemas.microsoft.com/office/word/2015/wordml/symex" xmlns:wpg="http://schemas.microsoft.com/office/word/2010/wordprocessingGroup" xmlns:wpi="http://schemas.microsoft.com/office/word/2010/wordprocessingInk" xmlns:wne="http://schemas.microsoft.com/office/word/2006/wordml" xmlns:wps="http://schemas.microsoft.com/office/word/2010/wordprocessingShape" mc:Ignorable="w14 w15 w16se w16cid w16 w16cex w16sdtdh wp14">
   <w:p>
     <w:pPr>
       <w:pStyle w:val="Voettekst"/>
@@ -1132,7 +1122,7 @@
 </file>
 
 <file path=word/footer2.xml><?xml version="1.0" encoding="utf-8"?>
-<w:ftr xmlns:wpc="http://schemas.microsoft.com/office/word/2010/wordprocessingCanvas" xmlns:cx="http://schemas.microsoft.com/office/drawing/2014/chartex" xmlns:cx1="http://schemas.microsoft.com/office/drawing/2015/9/8/chartex" xmlns:cx2="http://schemas.microsoft.com/office/drawing/2015/10/21/chartex" xmlns:cx3="http://schemas.microsoft.com/office/drawing/2016/5/9/chartex" xmlns:cx4="http://schemas.microsoft.com/office/drawing/2016/5/10/chartex" xmlns:cx5="http://schemas.microsoft.com/office/drawing/2016/5/11/chartex" xmlns:cx6="http://schemas.microsoft.com/office/drawing/2016/5/12/chartex" xmlns:cx7="http://schemas.microsoft.com/office/drawing/2016/5/13/chartex" xmlns:cx8="http://schemas.microsoft.com/office/drawing/2016/5/14/chartex" xmlns:mc="http://schemas.openxmlformats.org/markup-compatibility/2006" xmlns:aink="http://schemas.microsoft.com/office/drawing/2016/ink" xmlns:am3d="http://schemas.microsoft.com/office/drawing/2017/model3d" xmlns:o="urn:schemas-microsoft-com:office:office" xmlns:r="http://schemas.openxmlformats.org/officeDocument/2006/relationships" xmlns:m="http://schemas.openxmlformats.org/officeDocument/2006/math" xmlns:v="urn:schemas-microsoft-com:vml" xmlns:wp14="http://schemas.microsoft.com/office/word/2010/wordprocessingDrawing" xmlns:wp="http://schemas.openxmlformats.org/drawingml/2006/wordprocessingDrawing" xmlns:w10="urn:schemas-microsoft-com:office:word" xmlns:w="http://schemas.openxmlformats.org/wordprocessingml/2006/main" xmlns:w14="http://schemas.microsoft.com/office/word/2010/wordml" xmlns:w15="http://schemas.microsoft.com/office/word/2012/wordml" xmlns:w16cex="http://schemas.microsoft.com/office/word/2018/wordml/cex" xmlns:w16cid="http://schemas.microsoft.com/office/word/2016/wordml/cid" xmlns:w16="http://schemas.microsoft.com/office/word/2018/wordml" xmlns:w16sdtdh="http://schemas.microsoft.com/office/word/2020/wordml/sdtdatahash" xmlns:w16se="http://schemas.microsoft.com/office/word/2015/wordml/symex" xmlns:wpg="http://schemas.microsoft.com/office/word/2010/wordprocessingGroup" xmlns:wpi="http://schemas.microsoft.com/office/word/2010/wordprocessingInk" xmlns:wne="http://schemas.microsoft.com/office/word/2006/wordml" xmlns:wps="http://schemas.microsoft.com/office/word/2010/wordprocessingShape" mc:Ignorable="w14 w15 w16se w16cid w16 w16cex w16sdtdh wp14">
+<w:ftr xmlns:wpc="http://schemas.microsoft.com/office/word/2010/wordprocessingCanvas" xmlns:cx="http://schemas.microsoft.com/office/drawing/2014/chartex" xmlns:cx1="http://schemas.microsoft.com/office/drawing/2015/9/8/chartex" xmlns:cx2="http://schemas.microsoft.com/office/drawing/2015/10/21/chartex" xmlns:cx3="http://schemas.microsoft.com/office/drawing/2016/5/9/chartex" xmlns:cx4="http://schemas.microsoft.com/office/drawing/2016/5/10/chartex" xmlns:cx5="http://schemas.microsoft.com/office/drawing/2016/5/11/chartex" xmlns:cx6="http://schemas.microsoft.com/office/drawing/2016/5/12/chartex" xmlns:cx7="http://schemas.microsoft.com/office/drawing/2016/5/13/chartex" xmlns:cx8="http://schemas.microsoft.com/office/drawing/2016/5/14/chartex" xmlns:mc="http://schemas.openxmlformats.org/markup-compatibility/2006" xmlns:aink="http://schemas.microsoft.com/office/drawing/2016/ink" xmlns:am3d="http://schemas.microsoft.com/office/drawing/2017/model3d" xmlns:o="urn:schemas-microsoft-com:office:office" xmlns:oel="http://schemas.microsoft.com/office/2019/extlst" xmlns:r="http://schemas.openxmlformats.org/officeDocument/2006/relationships" xmlns:m="http://schemas.openxmlformats.org/officeDocument/2006/math" xmlns:v="urn:schemas-microsoft-com:vml" xmlns:wp14="http://schemas.microsoft.com/office/word/2010/wordprocessingDrawing" xmlns:wp="http://schemas.openxmlformats.org/drawingml/2006/wordprocessingDrawing" xmlns:w10="urn:schemas-microsoft-com:office:word" xmlns:w="http://schemas.openxmlformats.org/wordprocessingml/2006/main" xmlns:w14="http://schemas.microsoft.com/office/word/2010/wordml" xmlns:w15="http://schemas.microsoft.com/office/word/2012/wordml" xmlns:w16cex="http://schemas.microsoft.com/office/word/2018/wordml/cex" xmlns:w16cid="http://schemas.microsoft.com/office/word/2016/wordml/cid" xmlns:w16="http://schemas.microsoft.com/office/word/2018/wordml" xmlns:w16du="http://schemas.microsoft.com/office/word/2023/wordml/word16du" xmlns:w16sdtdh="http://schemas.microsoft.com/office/word/2020/wordml/sdtdatahash" xmlns:w16se="http://schemas.microsoft.com/office/word/2015/wordml/symex" xmlns:wpg="http://schemas.microsoft.com/office/word/2010/wordprocessingGroup" xmlns:wpi="http://schemas.microsoft.com/office/word/2010/wordprocessingInk" xmlns:wne="http://schemas.microsoft.com/office/word/2006/wordml" xmlns:wps="http://schemas.microsoft.com/office/word/2010/wordprocessingShape" mc:Ignorable="w14 w15 w16se w16cid w16 w16cex w16sdtdh wp14">
   <w:sdt>
     <w:sdtPr>
       <w:rPr>
@@ -1145,7 +1135,6 @@
         <w:docPartUnique/>
       </w:docPartObj>
     </w:sdtPr>
-    <w:sdtEndPr/>
     <w:sdtContent>
       <w:p>
         <w:pPr>
@@ -1269,7 +1258,7 @@
 </file>
 
 <file path=word/footer3.xml><?xml version="1.0" encoding="utf-8"?>
-<w:ftr xmlns:wpc="http://schemas.microsoft.com/office/word/2010/wordprocessingCanvas" xmlns:cx="http://schemas.microsoft.com/office/drawing/2014/chartex" xmlns:cx1="http://schemas.microsoft.com/office/drawing/2015/9/8/chartex" xmlns:cx2="http://schemas.microsoft.com/office/drawing/2015/10/21/chartex" xmlns:cx3="http://schemas.microsoft.com/office/drawing/2016/5/9/chartex" xmlns:cx4="http://schemas.microsoft.com/office/drawing/2016/5/10/chartex" xmlns:cx5="http://schemas.microsoft.com/office/drawing/2016/5/11/chartex" xmlns:cx6="http://schemas.microsoft.com/office/drawing/2016/5/12/chartex" xmlns:cx7="http://schemas.microsoft.com/office/drawing/2016/5/13/chartex" xmlns:cx8="http://schemas.microsoft.com/office/drawing/2016/5/14/chartex" xmlns:mc="http://schemas.openxmlformats.org/markup-compatibility/2006" xmlns:aink="http://schemas.microsoft.com/office/drawing/2016/ink" xmlns:am3d="http://schemas.microsoft.com/office/drawing/2017/model3d" xmlns:o="urn:schemas-microsoft-com:office:office" xmlns:r="http://schemas.openxmlformats.org/officeDocument/2006/relationships" xmlns:m="http://schemas.openxmlformats.org/officeDocument/2006/math" xmlns:v="urn:schemas-microsoft-com:vml" xmlns:wp14="http://schemas.microsoft.com/office/word/2010/wordprocessingDrawing" xmlns:wp="http://schemas.openxmlformats.org/drawingml/2006/wordprocessingDrawing" xmlns:w10="urn:schemas-microsoft-com:office:word" xmlns:w="http://schemas.openxmlformats.org/wordprocessingml/2006/main" xmlns:w14="http://schemas.microsoft.com/office/word/2010/wordml" xmlns:w15="http://schemas.microsoft.com/office/word/2012/wordml" xmlns:w16cex="http://schemas.microsoft.com/office/word/2018/wordml/cex" xmlns:w16cid="http://schemas.microsoft.com/office/word/2016/wordml/cid" xmlns:w16="http://schemas.microsoft.com/office/word/2018/wordml" xmlns:w16sdtdh="http://schemas.microsoft.com/office/word/2020/wordml/sdtdatahash" xmlns:w16se="http://schemas.microsoft.com/office/word/2015/wordml/symex" xmlns:wpg="http://schemas.microsoft.com/office/word/2010/wordprocessingGroup" xmlns:wpi="http://schemas.microsoft.com/office/word/2010/wordprocessingInk" xmlns:wne="http://schemas.microsoft.com/office/word/2006/wordml" xmlns:wps="http://schemas.microsoft.com/office/word/2010/wordprocessingShape" mc:Ignorable="w14 w15 w16se w16cid w16 w16cex w16sdtdh wp14">
+<w:ftr xmlns:wpc="http://schemas.microsoft.com/office/word/2010/wordprocessingCanvas" xmlns:cx="http://schemas.microsoft.com/office/drawing/2014/chartex" xmlns:cx1="http://schemas.microsoft.com/office/drawing/2015/9/8/chartex" xmlns:cx2="http://schemas.microsoft.com/office/drawing/2015/10/21/chartex" xmlns:cx3="http://schemas.microsoft.com/office/drawing/2016/5/9/chartex" xmlns:cx4="http://schemas.microsoft.com/office/drawing/2016/5/10/chartex" xmlns:cx5="http://schemas.microsoft.com/office/drawing/2016/5/11/chartex" xmlns:cx6="http://schemas.microsoft.com/office/drawing/2016/5/12/chartex" xmlns:cx7="http://schemas.microsoft.com/office/drawing/2016/5/13/chartex" xmlns:cx8="http://schemas.microsoft.com/office/drawing/2016/5/14/chartex" xmlns:mc="http://schemas.openxmlformats.org/markup-compatibility/2006" xmlns:aink="http://schemas.microsoft.com/office/drawing/2016/ink" xmlns:am3d="http://schemas.microsoft.com/office/drawing/2017/model3d" xmlns:o="urn:schemas-microsoft-com:office:office" xmlns:oel="http://schemas.microsoft.com/office/2019/extlst" xmlns:r="http://schemas.openxmlformats.org/officeDocument/2006/relationships" xmlns:m="http://schemas.openxmlformats.org/officeDocument/2006/math" xmlns:v="urn:schemas-microsoft-com:vml" xmlns:wp14="http://schemas.microsoft.com/office/word/2010/wordprocessingDrawing" xmlns:wp="http://schemas.openxmlformats.org/drawingml/2006/wordprocessingDrawing" xmlns:w10="urn:schemas-microsoft-com:office:word" xmlns:w="http://schemas.openxmlformats.org/wordprocessingml/2006/main" xmlns:w14="http://schemas.microsoft.com/office/word/2010/wordml" xmlns:w15="http://schemas.microsoft.com/office/word/2012/wordml" xmlns:w16cex="http://schemas.microsoft.com/office/word/2018/wordml/cex" xmlns:w16cid="http://schemas.microsoft.com/office/word/2016/wordml/cid" xmlns:w16="http://schemas.microsoft.com/office/word/2018/wordml" xmlns:w16du="http://schemas.microsoft.com/office/word/2023/wordml/word16du" xmlns:w16sdtdh="http://schemas.microsoft.com/office/word/2020/wordml/sdtdatahash" xmlns:w16se="http://schemas.microsoft.com/office/word/2015/wordml/symex" xmlns:wpg="http://schemas.microsoft.com/office/word/2010/wordprocessingGroup" xmlns:wpi="http://schemas.microsoft.com/office/word/2010/wordprocessingInk" xmlns:wne="http://schemas.microsoft.com/office/word/2006/wordml" xmlns:wps="http://schemas.microsoft.com/office/word/2010/wordprocessingShape" mc:Ignorable="w14 w15 w16se w16cid w16 w16cex w16sdtdh wp14">
   <w:p>
     <w:pPr>
       <w:pStyle w:val="Geenafstand"/>
@@ -1291,7 +1280,7 @@
 </file>
 
 <file path=word/footnotes.xml><?xml version="1.0" encoding="utf-8"?>
-<w:footnotes xmlns:wpc="http://schemas.microsoft.com/office/word/2010/wordprocessingCanvas" xmlns:cx="http://schemas.microsoft.com/office/drawing/2014/chartex" xmlns:cx1="http://schemas.microsoft.com/office/drawing/2015/9/8/chartex" xmlns:cx2="http://schemas.microsoft.com/office/drawing/2015/10/21/chartex" xmlns:cx3="http://schemas.microsoft.com/office/drawing/2016/5/9/chartex" xmlns:cx4="http://schemas.microsoft.com/office/drawing/2016/5/10/chartex" xmlns:cx5="http://schemas.microsoft.com/office/drawing/2016/5/11/chartex" xmlns:cx6="http://schemas.microsoft.com/office/drawing/2016/5/12/chartex" xmlns:cx7="http://schemas.microsoft.com/office/drawing/2016/5/13/chartex" xmlns:cx8="http://schemas.microsoft.com/office/drawing/2016/5/14/chartex" xmlns:mc="http://schemas.openxmlformats.org/markup-compatibility/2006" xmlns:aink="http://schemas.microsoft.com/office/drawing/2016/ink" xmlns:am3d="http://schemas.microsoft.com/office/drawing/2017/model3d" xmlns:o="urn:schemas-microsoft-com:office:office" xmlns:r="http://schemas.openxmlformats.org/officeDocument/2006/relationships" xmlns:m="http://schemas.openxmlformats.org/officeDocument/2006/math" xmlns:v="urn:schemas-microsoft-com:vml" xmlns:wp14="http://schemas.microsoft.com/office/word/2010/wordprocessingDrawing" xmlns:wp="http://schemas.openxmlformats.org/drawingml/2006/wordprocessingDrawing" xmlns:w10="urn:schemas-microsoft-com:office:word" xmlns:w="http://schemas.openxmlformats.org/wordprocessingml/2006/main" xmlns:w14="http://schemas.microsoft.com/office/word/2010/wordml" xmlns:w15="http://schemas.microsoft.com/office/word/2012/wordml" xmlns:w16cex="http://schemas.microsoft.com/office/word/2018/wordml/cex" xmlns:w16cid="http://schemas.microsoft.com/office/word/2016/wordml/cid" xmlns:w16="http://schemas.microsoft.com/office/word/2018/wordml" xmlns:w16sdtdh="http://schemas.microsoft.com/office/word/2020/wordml/sdtdatahash" xmlns:w16se="http://schemas.microsoft.com/office/word/2015/wordml/symex" xmlns:wpg="http://schemas.microsoft.com/office/word/2010/wordprocessingGroup" xmlns:wpi="http://schemas.microsoft.com/office/word/2010/wordprocessingInk" xmlns:wne="http://schemas.microsoft.com/office/word/2006/wordml" xmlns:wps="http://schemas.microsoft.com/office/word/2010/wordprocessingShape" mc:Ignorable="w14 w15 w16se w16cid w16 w16cex w16sdtdh wp14">
+<w:footnotes xmlns:wpc="http://schemas.microsoft.com/office/word/2010/wordprocessingCanvas" xmlns:cx="http://schemas.microsoft.com/office/drawing/2014/chartex" xmlns:cx1="http://schemas.microsoft.com/office/drawing/2015/9/8/chartex" xmlns:cx2="http://schemas.microsoft.com/office/drawing/2015/10/21/chartex" xmlns:cx3="http://schemas.microsoft.com/office/drawing/2016/5/9/chartex" xmlns:cx4="http://schemas.microsoft.com/office/drawing/2016/5/10/chartex" xmlns:cx5="http://schemas.microsoft.com/office/drawing/2016/5/11/chartex" xmlns:cx6="http://schemas.microsoft.com/office/drawing/2016/5/12/chartex" xmlns:cx7="http://schemas.microsoft.com/office/drawing/2016/5/13/chartex" xmlns:cx8="http://schemas.microsoft.com/office/drawing/2016/5/14/chartex" xmlns:mc="http://schemas.openxmlformats.org/markup-compatibility/2006" xmlns:aink="http://schemas.microsoft.com/office/drawing/2016/ink" xmlns:am3d="http://schemas.microsoft.com/office/drawing/2017/model3d" xmlns:o="urn:schemas-microsoft-com:office:office" xmlns:oel="http://schemas.microsoft.com/office/2019/extlst" xmlns:r="http://schemas.openxmlformats.org/officeDocument/2006/relationships" xmlns:m="http://schemas.openxmlformats.org/officeDocument/2006/math" xmlns:v="urn:schemas-microsoft-com:vml" xmlns:wp14="http://schemas.microsoft.com/office/word/2010/wordprocessingDrawing" xmlns:wp="http://schemas.openxmlformats.org/drawingml/2006/wordprocessingDrawing" xmlns:w10="urn:schemas-microsoft-com:office:word" xmlns:w="http://schemas.openxmlformats.org/wordprocessingml/2006/main" xmlns:w14="http://schemas.microsoft.com/office/word/2010/wordml" xmlns:w15="http://schemas.microsoft.com/office/word/2012/wordml" xmlns:w16cex="http://schemas.microsoft.com/office/word/2018/wordml/cex" xmlns:w16cid="http://schemas.microsoft.com/office/word/2016/wordml/cid" xmlns:w16="http://schemas.microsoft.com/office/word/2018/wordml" xmlns:w16du="http://schemas.microsoft.com/office/word/2023/wordml/word16du" xmlns:w16sdtdh="http://schemas.microsoft.com/office/word/2020/wordml/sdtdatahash" xmlns:w16se="http://schemas.microsoft.com/office/word/2015/wordml/symex" xmlns:wpg="http://schemas.microsoft.com/office/word/2010/wordprocessingGroup" xmlns:wpi="http://schemas.microsoft.com/office/word/2010/wordprocessingInk" xmlns:wne="http://schemas.microsoft.com/office/word/2006/wordml" xmlns:wps="http://schemas.microsoft.com/office/word/2010/wordprocessingShape" mc:Ignorable="w14 w15 w16se w16cid w16 w16cex w16sdtdh wp14">
   <w:footnote w:type="separator" w:id="-1">
     <w:p>
       <w:pPr>
@@ -1316,7 +1305,7 @@
 </file>
 
 <file path=word/header1.xml><?xml version="1.0" encoding="utf-8"?>
-<w:hdr xmlns:wpc="http://schemas.microsoft.com/office/word/2010/wordprocessingCanvas" xmlns:cx="http://schemas.microsoft.com/office/drawing/2014/chartex" xmlns:cx1="http://schemas.microsoft.com/office/drawing/2015/9/8/chartex" xmlns:cx2="http://schemas.microsoft.com/office/drawing/2015/10/21/chartex" xmlns:cx3="http://schemas.microsoft.com/office/drawing/2016/5/9/chartex" xmlns:cx4="http://schemas.microsoft.com/office/drawing/2016/5/10/chartex" xmlns:cx5="http://schemas.microsoft.com/office/drawing/2016/5/11/chartex" xmlns:cx6="http://schemas.microsoft.com/office/drawing/2016/5/12/chartex" xmlns:cx7="http://schemas.microsoft.com/office/drawing/2016/5/13/chartex" xmlns:cx8="http://schemas.microsoft.com/office/drawing/2016/5/14/chartex" xmlns:mc="http://schemas.openxmlformats.org/markup-compatibility/2006" xmlns:aink="http://schemas.microsoft.com/office/drawing/2016/ink" xmlns:am3d="http://schemas.microsoft.com/office/drawing/2017/model3d" xmlns:o="urn:schemas-microsoft-com:office:office" xmlns:r="http://schemas.openxmlformats.org/officeDocument/2006/relationships" xmlns:m="http://schemas.openxmlformats.org/officeDocument/2006/math" xmlns:v="urn:schemas-microsoft-com:vml" xmlns:wp14="http://schemas.microsoft.com/office/word/2010/wordprocessingDrawing" xmlns:wp="http://schemas.openxmlformats.org/drawingml/2006/wordprocessingDrawing" xmlns:w10="urn:schemas-microsoft-com:office:word" xmlns:w="http://schemas.openxmlformats.org/wordprocessingml/2006/main" xmlns:w14="http://schemas.microsoft.com/office/word/2010/wordml" xmlns:w15="http://schemas.microsoft.com/office/word/2012/wordml" xmlns:w16cex="http://schemas.microsoft.com/office/word/2018/wordml/cex" xmlns:w16cid="http://schemas.microsoft.com/office/word/2016/wordml/cid" xmlns:w16="http://schemas.microsoft.com/office/word/2018/wordml" xmlns:w16sdtdh="http://schemas.microsoft.com/office/word/2020/wordml/sdtdatahash" xmlns:w16se="http://schemas.microsoft.com/office/word/2015/wordml/symex" xmlns:wpg="http://schemas.microsoft.com/office/word/2010/wordprocessingGroup" xmlns:wpi="http://schemas.microsoft.com/office/word/2010/wordprocessingInk" xmlns:wne="http://schemas.microsoft.com/office/word/2006/wordml" xmlns:wps="http://schemas.microsoft.com/office/word/2010/wordprocessingShape" mc:Ignorable="w14 w15 w16se w16cid w16 w16cex w16sdtdh wp14">
+<w:hdr xmlns:wpc="http://schemas.microsoft.com/office/word/2010/wordprocessingCanvas" xmlns:cx="http://schemas.microsoft.com/office/drawing/2014/chartex" xmlns:cx1="http://schemas.microsoft.com/office/drawing/2015/9/8/chartex" xmlns:cx2="http://schemas.microsoft.com/office/drawing/2015/10/21/chartex" xmlns:cx3="http://schemas.microsoft.com/office/drawing/2016/5/9/chartex" xmlns:cx4="http://schemas.microsoft.com/office/drawing/2016/5/10/chartex" xmlns:cx5="http://schemas.microsoft.com/office/drawing/2016/5/11/chartex" xmlns:cx6="http://schemas.microsoft.com/office/drawing/2016/5/12/chartex" xmlns:cx7="http://schemas.microsoft.com/office/drawing/2016/5/13/chartex" xmlns:cx8="http://schemas.microsoft.com/office/drawing/2016/5/14/chartex" xmlns:mc="http://schemas.openxmlformats.org/markup-compatibility/2006" xmlns:aink="http://schemas.microsoft.com/office/drawing/2016/ink" xmlns:am3d="http://schemas.microsoft.com/office/drawing/2017/model3d" xmlns:o="urn:schemas-microsoft-com:office:office" xmlns:oel="http://schemas.microsoft.com/office/2019/extlst" xmlns:r="http://schemas.openxmlformats.org/officeDocument/2006/relationships" xmlns:m="http://schemas.openxmlformats.org/officeDocument/2006/math" xmlns:v="urn:schemas-microsoft-com:vml" xmlns:wp14="http://schemas.microsoft.com/office/word/2010/wordprocessingDrawing" xmlns:wp="http://schemas.openxmlformats.org/drawingml/2006/wordprocessingDrawing" xmlns:w10="urn:schemas-microsoft-com:office:word" xmlns:w="http://schemas.openxmlformats.org/wordprocessingml/2006/main" xmlns:w14="http://schemas.microsoft.com/office/word/2010/wordml" xmlns:w15="http://schemas.microsoft.com/office/word/2012/wordml" xmlns:w16cex="http://schemas.microsoft.com/office/word/2018/wordml/cex" xmlns:w16cid="http://schemas.microsoft.com/office/word/2016/wordml/cid" xmlns:w16="http://schemas.microsoft.com/office/word/2018/wordml" xmlns:w16du="http://schemas.microsoft.com/office/word/2023/wordml/word16du" xmlns:w16sdtdh="http://schemas.microsoft.com/office/word/2020/wordml/sdtdatahash" xmlns:w16se="http://schemas.microsoft.com/office/word/2015/wordml/symex" xmlns:wpg="http://schemas.microsoft.com/office/word/2010/wordprocessingGroup" xmlns:wpi="http://schemas.microsoft.com/office/word/2010/wordprocessingInk" xmlns:wne="http://schemas.microsoft.com/office/word/2006/wordml" xmlns:wps="http://schemas.microsoft.com/office/word/2010/wordprocessingShape" mc:Ignorable="w14 w15 w16se w16cid w16 w16cex w16sdtdh wp14">
   <w:p>
     <w:pPr>
       <w:pStyle w:val="Koptekst"/>
@@ -2346,15 +2335,6 @@
 </file>
 
 <file path=customXml/item2.xml><?xml version="1.0" encoding="utf-8"?>
-<?mso-contentType ?>
-<FormTemplates xmlns="http://schemas.microsoft.com/sharepoint/v3/contenttype/forms">
-  <Display>DocumentLibraryForm</Display>
-  <Edit>DocumentLibraryForm</Edit>
-  <New>DocumentLibraryForm</New>
-</FormTemplates>
-</file>
-
-<file path=customXml/item3.xml><?xml version="1.0" encoding="utf-8"?>
 <ct:contentTypeSchema xmlns:ct="http://schemas.microsoft.com/office/2006/metadata/contentType" xmlns:ma="http://schemas.microsoft.com/office/2006/metadata/properties/metaAttributes" ct:_="" ma:_="" ma:contentTypeName="Document" ma:contentTypeID="0x0101000C5151218AB56640BDBA68249A073511" ma:contentTypeVersion="30" ma:contentTypeDescription="Een nieuw document maken." ma:contentTypeScope="" ma:versionID="028bf07d1ea5979ac6b1ce89894dfd29">
   <xsd:schema xmlns:xsd="http://www.w3.org/2001/XMLSchema" xmlns:xs="http://www.w3.org/2001/XMLSchema" xmlns:p="http://schemas.microsoft.com/office/2006/metadata/properties" xmlns:ns1="http://schemas.microsoft.com/sharepoint/v3" xmlns:ns2="b7e4e9fd-5e36-4299-889f-f6136aff670e" xmlns:ns3="fbafb59e-d651-4668-8e65-f7f85ceca18b" targetNamespace="http://schemas.microsoft.com/office/2006/metadata/properties" ma:root="true" ma:fieldsID="3008ab1321543f27ae43808d75fd63db" ns1:_="" ns2:_="" ns3:_="">
     <xsd:import namespace="http://schemas.microsoft.com/sharepoint/v3"/>
@@ -2643,32 +2623,51 @@
 </ct:contentTypeSchema>
 </file>
 
+<file path=customXml/item3.xml><?xml version="1.0" encoding="utf-8"?>
+<?mso-contentType ?>
+<FormTemplates xmlns="http://schemas.microsoft.com/sharepoint/v3/contenttype/forms">
+  <Display>DocumentLibraryForm</Display>
+  <Edit>DocumentLibraryForm</Edit>
+  <New>DocumentLibraryForm</New>
+</FormTemplates>
+</file>
+
 <file path=customXml/itemProps1.xml><?xml version="1.0" encoding="utf-8"?>
 <ds:datastoreItem xmlns:ds="http://schemas.openxmlformats.org/officeDocument/2006/customXml" ds:itemID="{8F6743D7-674E-46F3-9E09-4EB473489DDD}">
   <ds:schemaRefs>
-    <ds:schemaRef ds:uri="http://purl.org/dc/terms/"/>
-    <ds:schemaRef ds:uri="http://www.w3.org/XML/1998/namespace"/>
     <ds:schemaRef ds:uri="http://schemas.microsoft.com/office/2006/metadata/properties"/>
+    <ds:schemaRef ds:uri="http://schemas.microsoft.com/office/infopath/2007/PartnerControls"/>
+    <ds:schemaRef ds:uri="b7e4e9fd-5e36-4299-889f-f6136aff670e"/>
     <ds:schemaRef ds:uri="http://schemas.microsoft.com/sharepoint/v3"/>
-    <ds:schemaRef ds:uri="http://schemas.microsoft.com/office/infopath/2007/PartnerControls"/>
-    <ds:schemaRef ds:uri="http://schemas.microsoft.com/office/2006/documentManagement/types"/>
-    <ds:schemaRef ds:uri="http://schemas.openxmlformats.org/package/2006/metadata/core-properties"/>
-    <ds:schemaRef ds:uri="http://purl.org/dc/elements/1.1/"/>
     <ds:schemaRef ds:uri="fbafb59e-d651-4668-8e65-f7f85ceca18b"/>
-    <ds:schemaRef ds:uri="b7e4e9fd-5e36-4299-889f-f6136aff670e"/>
-    <ds:schemaRef ds:uri="http://purl.org/dc/dcmitype/"/>
   </ds:schemaRefs>
 </ds:datastoreItem>
 </file>
 
 <file path=customXml/itemProps2.xml><?xml version="1.0" encoding="utf-8"?>
+<ds:datastoreItem xmlns:ds="http://schemas.openxmlformats.org/officeDocument/2006/customXml" ds:itemID="{8E550CF1-FD5A-4815-BBF5-F938362AB665}">
+  <ds:schemaRefs>
+    <ds:schemaRef ds:uri="http://schemas.microsoft.com/office/2006/metadata/contentType"/>
+    <ds:schemaRef ds:uri="http://schemas.microsoft.com/office/2006/metadata/properties/metaAttributes"/>
+    <ds:schemaRef ds:uri="http://www.w3.org/2001/XMLSchema"/>
+    <ds:schemaRef ds:uri="http://schemas.microsoft.com/office/2006/metadata/properties"/>
+    <ds:schemaRef ds:uri="http://schemas.microsoft.com/sharepoint/v3"/>
+    <ds:schemaRef ds:uri="b7e4e9fd-5e36-4299-889f-f6136aff670e"/>
+    <ds:schemaRef ds:uri="fbafb59e-d651-4668-8e65-f7f85ceca18b"/>
+    <ds:schemaRef ds:uri="http://schemas.microsoft.com/office/2006/documentManagement/types"/>
+    <ds:schemaRef ds:uri="http://schemas.microsoft.com/office/infopath/2007/PartnerControls"/>
+    <ds:schemaRef ds:uri="http://schemas.openxmlformats.org/package/2006/metadata/core-properties"/>
+    <ds:schemaRef ds:uri="http://purl.org/dc/elements/1.1/"/>
+    <ds:schemaRef ds:uri="http://purl.org/dc/terms/"/>
+    <ds:schemaRef ds:uri="http://schemas.microsoft.com/internal/obd"/>
+  </ds:schemaRefs>
+</ds:datastoreItem>
+</file>
+
+<file path=customXml/itemProps3.xml><?xml version="1.0" encoding="utf-8"?>
 <ds:datastoreItem xmlns:ds="http://schemas.openxmlformats.org/officeDocument/2006/customXml" ds:itemID="{51EDF2BD-AA91-43EE-A51C-2E2F21CF84A3}">
   <ds:schemaRefs>
     <ds:schemaRef ds:uri="http://schemas.microsoft.com/sharepoint/v3/contenttype/forms"/>
   </ds:schemaRefs>
 </ds:datastoreItem>
-</file>
-
-<file path=customXml/itemProps3.xml><?xml version="1.0" encoding="utf-8"?>
-<ds:datastoreItem xmlns:ds="http://schemas.openxmlformats.org/officeDocument/2006/customXml" ds:itemID="{8E550CF1-FD5A-4815-BBF5-F938362AB665}"/>
 </file>
</xml_diff>